<commit_message>
Added requirements for app.
</commit_message>
<xml_diff>
--- a/docs/Requirements.docx
+++ b/docs/Requirements.docx
@@ -22,7 +22,7 @@
         <mc:AlternateContent>
           <mc:Choice Requires="wps">
             <w:drawing>
-              <wp:anchor distT="0" distB="0" distL="114300" distR="114300" simplePos="0" relativeHeight="251659264" behindDoc="0" locked="0" layoutInCell="1" allowOverlap="1">
+              <wp:anchor distT="0" distB="0" distL="114300" distR="114300" simplePos="0" relativeHeight="251659264" behindDoc="0" locked="0" layoutInCell="1" allowOverlap="1" wp14:anchorId="67DF3197" wp14:editId="787E5960">
                 <wp:simplePos x="0" y="0"/>
                 <wp:positionH relativeFrom="column">
                   <wp:posOffset>-38735</wp:posOffset>
@@ -72,7 +72,7 @@
           </mc:Choice>
           <mc:Fallback>
             <w:pict>
-              <v:line w14:anchorId="7A78AE8B" id="Straight Connector 2" o:spid="_x0000_s1026" style="position:absolute;z-index:251659264;visibility:visible;mso-wrap-style:square;mso-wrap-distance-left:9pt;mso-wrap-distance-top:0;mso-wrap-distance-right:9pt;mso-wrap-distance-bottom:0;mso-position-horizontal:absolute;mso-position-horizontal-relative:text;mso-position-vertical:absolute;mso-position-vertical-relative:text" from="-3.05pt,23.8pt" to="472.05pt,23.8pt" o:gfxdata="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" strokecolor="#4472c4 [3204]" strokeweight="1pt">
+              <v:line w14:anchorId="7A78AE8B" id="Straight Connector 2" o:spid="_x0000_s1026" style="position:absolute;z-index:251659264;visibility:visible;mso-wrap-style:square;mso-wrap-distance-left:9pt;mso-wrap-distance-top:0;mso-wrap-distance-right:9pt;mso-wrap-distance-bottom:0;mso-position-horizontal:absolute;mso-position-horizontal-relative:text;mso-position-vertical:absolute;mso-position-vertical-relative:text" from="-3.05pt,23.8pt" to="472.05pt,23.8pt" o:gfxdata="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" strokecolor="#4472c4 [3204]" strokeweight="1pt">
                 <v:stroke joinstyle="miter"/>
               </v:line>
             </w:pict>
@@ -85,195 +85,477 @@
           <w:color w:val="2F5496" w:themeColor="accent1" w:themeShade="BF"/>
           <w:sz w:val="32"/>
         </w:rPr>
-        <w:t>&lt;Project Name&gt;</w:t>
-      </w:r>
-    </w:p>
-    <w:p>
-      <w:pPr>
-        <w:spacing w:line="276" w:lineRule="auto"/>
-        <w:rPr>
-          <w:rFonts w:ascii="Cambria Math" w:hAnsi="Cambria Math"/>
-          <w:i/>
-          <w:color w:val="2F5496" w:themeColor="accent1" w:themeShade="BF"/>
-          <w:sz w:val="28"/>
-        </w:rPr>
-      </w:pPr>
-      <w:r>
-        <w:rPr>
-          <w:rFonts w:ascii="Cambria Math" w:hAnsi="Cambria Math"/>
-          <w:i/>
-          <w:color w:val="2F5496" w:themeColor="accent1" w:themeShade="BF"/>
-          <w:sz w:val="28"/>
-        </w:rPr>
-        <w:t>Requirements Definition</w:t>
-      </w:r>
-    </w:p>
-    <w:p>
-      <w:pPr>
-        <w:spacing w:line="276" w:lineRule="auto"/>
-        <w:rPr>
-          <w:rFonts w:ascii="Cambria Math" w:hAnsi="Cambria Math"/>
-          <w:b/>
-          <w:color w:val="2F5496" w:themeColor="accent1" w:themeShade="BF"/>
-        </w:rPr>
-      </w:pPr>
-      <w:r>
-        <w:rPr>
-          <w:rFonts w:ascii="Cambria Math" w:hAnsi="Cambria Math"/>
-          <w:b/>
-          <w:color w:val="2F5496" w:themeColor="accent1" w:themeShade="BF"/>
-        </w:rPr>
-        <w:t>1 Introduction and Context</w:t>
+        <w:t>&lt;</w:t>
+      </w:r>
+      <w:r>
+        <w:rPr>
+          <w:rFonts w:ascii="Cambria Math" w:hAnsi="Cambria Math"/>
+          <w:color w:val="2F5496" w:themeColor="accent1" w:themeShade="BF"/>
+          <w:sz w:val="32"/>
+        </w:rPr>
+        <w:t>Team 9</w:t>
       </w:r>
       <w:bookmarkStart w:id="0" w:name="_GoBack"/>
       <w:bookmarkEnd w:id="0"/>
-    </w:p>
-    <w:p>
-      <w:pPr>
-        <w:spacing w:line="276" w:lineRule="auto"/>
-        <w:rPr>
-          <w:rFonts w:ascii="Cambria Math" w:hAnsi="Cambria Math"/>
-          <w:b/>
-          <w:color w:val="2F5496" w:themeColor="accent1" w:themeShade="BF"/>
-        </w:rPr>
-      </w:pPr>
-      <w:r>
-        <w:rPr>
-          <w:rFonts w:ascii="Cambria Math" w:hAnsi="Cambria Math"/>
-          <w:b/>
-          <w:color w:val="2F5496" w:themeColor="accent1" w:themeShade="BF"/>
-        </w:rPr>
-        <w:br w:type="page"/>
-      </w:r>
-    </w:p>
-    <w:p>
-      <w:pPr>
-        <w:spacing w:line="276" w:lineRule="auto"/>
-        <w:rPr>
-          <w:rFonts w:ascii="Cambria Math" w:hAnsi="Cambria Math"/>
-          <w:b/>
-          <w:color w:val="2F5496" w:themeColor="accent1" w:themeShade="BF"/>
-        </w:rPr>
-      </w:pPr>
-      <w:r>
-        <w:rPr>
-          <w:rFonts w:ascii="Cambria Math" w:hAnsi="Cambria Math"/>
-          <w:b/>
-          <w:color w:val="2F5496" w:themeColor="accent1" w:themeShade="BF"/>
-        </w:rPr>
-        <w:lastRenderedPageBreak/>
-        <w:t>2 Users and their Goals</w:t>
-      </w:r>
-    </w:p>
-    <w:p>
-      <w:pPr>
-        <w:spacing w:line="276" w:lineRule="auto"/>
-        <w:rPr>
-          <w:rFonts w:ascii="Cambria Math" w:hAnsi="Cambria Math"/>
-          <w:b/>
-          <w:color w:val="2F5496" w:themeColor="accent1" w:themeShade="BF"/>
-        </w:rPr>
-      </w:pPr>
-      <w:r>
-        <w:rPr>
-          <w:rFonts w:ascii="Cambria Math" w:hAnsi="Cambria Math"/>
-          <w:b/>
-          <w:color w:val="2F5496" w:themeColor="accent1" w:themeShade="BF"/>
-        </w:rPr>
-        <w:br w:type="page"/>
-      </w:r>
-    </w:p>
-    <w:p>
-      <w:pPr>
-        <w:spacing w:line="276" w:lineRule="auto"/>
-        <w:rPr>
-          <w:rFonts w:ascii="Cambria Math" w:hAnsi="Cambria Math"/>
-          <w:b/>
-          <w:color w:val="2F5496" w:themeColor="accent1" w:themeShade="BF"/>
-        </w:rPr>
-      </w:pPr>
-      <w:r>
-        <w:rPr>
-          <w:rFonts w:ascii="Cambria Math" w:hAnsi="Cambria Math"/>
-          <w:b/>
-          <w:color w:val="2F5496" w:themeColor="accent1" w:themeShade="BF"/>
-        </w:rPr>
-        <w:lastRenderedPageBreak/>
-        <w:t>3 Classes of Objects and the Relationships</w:t>
-      </w:r>
-    </w:p>
-    <w:p>
-      <w:pPr>
-        <w:spacing w:line="276" w:lineRule="auto"/>
-        <w:rPr>
-          <w:rFonts w:ascii="Cambria Math" w:hAnsi="Cambria Math"/>
-          <w:b/>
-          <w:color w:val="2F5496" w:themeColor="accent1" w:themeShade="BF"/>
-        </w:rPr>
-      </w:pPr>
-      <w:r>
-        <w:rPr>
-          <w:rFonts w:ascii="Cambria Math" w:hAnsi="Cambria Math"/>
-          <w:b/>
-          <w:color w:val="2F5496" w:themeColor="accent1" w:themeShade="BF"/>
-        </w:rPr>
-        <w:br w:type="page"/>
-      </w:r>
-    </w:p>
-    <w:p>
-      <w:pPr>
-        <w:spacing w:line="276" w:lineRule="auto"/>
-        <w:rPr>
-          <w:rFonts w:ascii="Cambria Math" w:hAnsi="Cambria Math"/>
-          <w:b/>
-          <w:color w:val="2F5496" w:themeColor="accent1" w:themeShade="BF"/>
-        </w:rPr>
-      </w:pPr>
-      <w:r>
-        <w:rPr>
-          <w:rFonts w:ascii="Cambria Math" w:hAnsi="Cambria Math"/>
-          <w:b/>
-          <w:color w:val="2F5496" w:themeColor="accent1" w:themeShade="BF"/>
-        </w:rPr>
-        <w:lastRenderedPageBreak/>
-        <w:t>4 Functional Requirements</w:t>
-      </w:r>
-    </w:p>
-    <w:p>
-      <w:pPr>
-        <w:spacing w:line="276" w:lineRule="auto"/>
-        <w:rPr>
-          <w:rFonts w:ascii="Cambria Math" w:hAnsi="Cambria Math"/>
-          <w:b/>
-          <w:color w:val="2F5496" w:themeColor="accent1" w:themeShade="BF"/>
-        </w:rPr>
-      </w:pPr>
-      <w:r>
-        <w:rPr>
-          <w:rFonts w:ascii="Cambria Math" w:hAnsi="Cambria Math"/>
-          <w:b/>
-          <w:color w:val="2F5496" w:themeColor="accent1" w:themeShade="BF"/>
-        </w:rPr>
-        <w:br w:type="page"/>
-      </w:r>
-    </w:p>
-    <w:p>
-      <w:pPr>
-        <w:spacing w:line="276" w:lineRule="auto"/>
-        <w:rPr>
-          <w:rFonts w:ascii="Cambria Math" w:hAnsi="Cambria Math"/>
-          <w:b/>
-          <w:color w:val="2F5496" w:themeColor="accent1" w:themeShade="BF"/>
-        </w:rPr>
-      </w:pPr>
-      <w:r>
-        <w:rPr>
-          <w:rFonts w:ascii="Cambria Math" w:hAnsi="Cambria Math"/>
-          <w:b/>
-          <w:color w:val="2F5496" w:themeColor="accent1" w:themeShade="BF"/>
-        </w:rPr>
-        <w:lastRenderedPageBreak/>
-        <w:t>5 Non-Functional Requirements</w:t>
+      <w:r>
+        <w:rPr>
+          <w:rFonts w:ascii="Cambria Math" w:hAnsi="Cambria Math"/>
+          <w:color w:val="2F5496" w:themeColor="accent1" w:themeShade="BF"/>
+          <w:sz w:val="32"/>
+        </w:rPr>
+        <w:t>&gt;</w:t>
+      </w:r>
+    </w:p>
+    <w:p>
+      <w:pPr>
+        <w:spacing w:line="276" w:lineRule="auto"/>
+        <w:rPr>
+          <w:rFonts w:ascii="Cambria Math" w:hAnsi="Cambria Math"/>
+          <w:i/>
+          <w:color w:val="2F5496" w:themeColor="accent1" w:themeShade="BF"/>
+          <w:sz w:val="28"/>
+        </w:rPr>
+      </w:pPr>
+      <w:r>
+        <w:rPr>
+          <w:rFonts w:ascii="Cambria Math" w:hAnsi="Cambria Math"/>
+          <w:i/>
+          <w:color w:val="2F5496" w:themeColor="accent1" w:themeShade="BF"/>
+          <w:sz w:val="28"/>
+        </w:rPr>
+        <w:t>Requirements Definition</w:t>
+      </w:r>
+    </w:p>
+    <w:p>
+      <w:pPr>
+        <w:spacing w:line="276" w:lineRule="auto"/>
+        <w:rPr>
+          <w:rFonts w:ascii="Cambria Math" w:hAnsi="Cambria Math"/>
+          <w:b/>
+          <w:color w:val="2F5496" w:themeColor="accent1" w:themeShade="BF"/>
+        </w:rPr>
+      </w:pPr>
+      <w:r>
+        <w:rPr>
+          <w:rFonts w:ascii="Cambria Math" w:hAnsi="Cambria Math"/>
+          <w:b/>
+          <w:color w:val="2F5496" w:themeColor="accent1" w:themeShade="BF"/>
+        </w:rPr>
+        <w:t>1. Display item with description</w:t>
+      </w:r>
+    </w:p>
+    <w:p>
+      <w:pPr>
+        <w:spacing w:line="276" w:lineRule="auto"/>
+        <w:rPr>
+          <w:rFonts w:ascii="Cambria Math" w:hAnsi="Cambria Math"/>
+          <w:b/>
+          <w:color w:val="2F5496" w:themeColor="accent1" w:themeShade="BF"/>
+        </w:rPr>
+      </w:pPr>
+      <w:r>
+        <w:rPr>
+          <w:rFonts w:ascii="Cambria Math" w:hAnsi="Cambria Math"/>
+          <w:b/>
+          <w:color w:val="2F5496" w:themeColor="accent1" w:themeShade="BF"/>
+        </w:rPr>
+        <w:t>2. Show item price with history</w:t>
+      </w:r>
+    </w:p>
+    <w:p>
+      <w:pPr>
+        <w:spacing w:line="276" w:lineRule="auto"/>
+        <w:rPr>
+          <w:rFonts w:ascii="Cambria Math" w:hAnsi="Cambria Math"/>
+          <w:b/>
+          <w:color w:val="2F5496" w:themeColor="accent1" w:themeShade="BF"/>
+        </w:rPr>
+      </w:pPr>
+      <w:r>
+        <w:rPr>
+          <w:rFonts w:ascii="Cambria Math" w:hAnsi="Cambria Math"/>
+          <w:b/>
+          <w:color w:val="2F5496" w:themeColor="accent1" w:themeShade="BF"/>
+        </w:rPr>
+        <w:t>3. Hold user information / profiles</w:t>
+      </w:r>
+    </w:p>
+    <w:p>
+      <w:pPr>
+        <w:spacing w:line="276" w:lineRule="auto"/>
+        <w:rPr>
+          <w:rFonts w:ascii="Cambria Math" w:hAnsi="Cambria Math"/>
+          <w:b/>
+          <w:color w:val="2F5496" w:themeColor="accent1" w:themeShade="BF"/>
+        </w:rPr>
+      </w:pPr>
+      <w:r>
+        <w:rPr>
+          <w:rFonts w:ascii="Cambria Math" w:hAnsi="Cambria Math"/>
+          <w:b/>
+          <w:color w:val="2F5496" w:themeColor="accent1" w:themeShade="BF"/>
+        </w:rPr>
+        <w:t>4. Timer to know when bids expire</w:t>
+      </w:r>
+    </w:p>
+    <w:p>
+      <w:pPr>
+        <w:spacing w:line="276" w:lineRule="auto"/>
+        <w:rPr>
+          <w:rFonts w:ascii="Cambria Math" w:hAnsi="Cambria Math"/>
+          <w:b/>
+          <w:color w:val="2F5496" w:themeColor="accent1" w:themeShade="BF"/>
+        </w:rPr>
+      </w:pPr>
+      <w:r>
+        <w:rPr>
+          <w:rFonts w:ascii="Cambria Math" w:hAnsi="Cambria Math"/>
+          <w:b/>
+          <w:color w:val="2F5496" w:themeColor="accent1" w:themeShade="BF"/>
+        </w:rPr>
+        <w:t>5. Notification when outbid</w:t>
+      </w:r>
+    </w:p>
+    <w:p>
+      <w:pPr>
+        <w:spacing w:line="276" w:lineRule="auto"/>
+        <w:rPr>
+          <w:rFonts w:ascii="Cambria Math" w:hAnsi="Cambria Math"/>
+          <w:b/>
+          <w:color w:val="2F5496" w:themeColor="accent1" w:themeShade="BF"/>
+        </w:rPr>
+      </w:pPr>
+      <w:r>
+        <w:rPr>
+          <w:rFonts w:ascii="Cambria Math" w:hAnsi="Cambria Math"/>
+          <w:b/>
+          <w:color w:val="2F5496" w:themeColor="accent1" w:themeShade="BF"/>
+        </w:rPr>
+        <w:t>6. Add bids</w:t>
+      </w:r>
+    </w:p>
+    <w:p>
+      <w:pPr>
+        <w:spacing w:line="276" w:lineRule="auto"/>
+        <w:rPr>
+          <w:rFonts w:ascii="Cambria Math" w:hAnsi="Cambria Math"/>
+          <w:b/>
+          <w:color w:val="2F5496" w:themeColor="accent1" w:themeShade="BF"/>
+        </w:rPr>
+      </w:pPr>
+      <w:r>
+        <w:rPr>
+          <w:rFonts w:ascii="Cambria Math" w:hAnsi="Cambria Math"/>
+          <w:b/>
+          <w:color w:val="2F5496" w:themeColor="accent1" w:themeShade="BF"/>
+        </w:rPr>
+        <w:t>7. Add items</w:t>
+      </w:r>
+    </w:p>
+    <w:p>
+      <w:pPr>
+        <w:spacing w:line="276" w:lineRule="auto"/>
+        <w:rPr>
+          <w:rFonts w:ascii="Cambria Math" w:hAnsi="Cambria Math"/>
+          <w:b/>
+          <w:color w:val="2F5496" w:themeColor="accent1" w:themeShade="BF"/>
+        </w:rPr>
+      </w:pPr>
+      <w:r>
+        <w:rPr>
+          <w:rFonts w:ascii="Cambria Math" w:hAnsi="Cambria Math"/>
+          <w:b/>
+          <w:color w:val="2F5496" w:themeColor="accent1" w:themeShade="BF"/>
+        </w:rPr>
+        <w:t>8. Payment system</w:t>
+      </w:r>
+    </w:p>
+    <w:p>
+      <w:pPr>
+        <w:spacing w:line="276" w:lineRule="auto"/>
+        <w:rPr>
+          <w:rFonts w:ascii="Cambria Math" w:hAnsi="Cambria Math"/>
+          <w:b/>
+          <w:color w:val="2F5496" w:themeColor="accent1" w:themeShade="BF"/>
+        </w:rPr>
+      </w:pPr>
+      <w:r>
+        <w:rPr>
+          <w:rFonts w:ascii="Cambria Math" w:hAnsi="Cambria Math"/>
+          <w:b/>
+          <w:color w:val="2F5496" w:themeColor="accent1" w:themeShade="BF"/>
+        </w:rPr>
+        <w:t>9. Browse Items / catalog</w:t>
+      </w:r>
+    </w:p>
+    <w:p>
+      <w:pPr>
+        <w:spacing w:line="276" w:lineRule="auto"/>
+        <w:rPr>
+          <w:rFonts w:ascii="Cambria Math" w:hAnsi="Cambria Math"/>
+          <w:b/>
+          <w:color w:val="2F5496" w:themeColor="accent1" w:themeShade="BF"/>
+        </w:rPr>
+      </w:pPr>
+      <w:r>
+        <w:rPr>
+          <w:rFonts w:ascii="Cambria Math" w:hAnsi="Cambria Math"/>
+          <w:b/>
+          <w:color w:val="2F5496" w:themeColor="accent1" w:themeShade="BF"/>
+        </w:rPr>
+        <w:t>10. QR code for items</w:t>
+      </w:r>
+    </w:p>
+    <w:p>
+      <w:pPr>
+        <w:spacing w:line="276" w:lineRule="auto"/>
+        <w:rPr>
+          <w:rFonts w:ascii="Cambria Math" w:hAnsi="Cambria Math"/>
+          <w:b/>
+          <w:color w:val="2F5496" w:themeColor="accent1" w:themeShade="BF"/>
+        </w:rPr>
+      </w:pPr>
+      <w:r>
+        <w:rPr>
+          <w:rFonts w:ascii="Cambria Math" w:hAnsi="Cambria Math"/>
+          <w:b/>
+          <w:color w:val="2F5496" w:themeColor="accent1" w:themeShade="BF"/>
+        </w:rPr>
+        <w:t>11. Mobile friendly</w:t>
+      </w:r>
+    </w:p>
+    <w:p>
+      <w:pPr>
+        <w:spacing w:line="276" w:lineRule="auto"/>
+        <w:rPr>
+          <w:rFonts w:ascii="Cambria Math" w:hAnsi="Cambria Math"/>
+          <w:b/>
+          <w:color w:val="2F5496" w:themeColor="accent1" w:themeShade="BF"/>
+        </w:rPr>
+      </w:pPr>
+      <w:r>
+        <w:rPr>
+          <w:rFonts w:ascii="Cambria Math" w:hAnsi="Cambria Math"/>
+          <w:b/>
+          <w:color w:val="2F5496" w:themeColor="accent1" w:themeShade="BF"/>
+        </w:rPr>
+        <w:t>12. Kahoot - like live bidding</w:t>
+      </w:r>
+    </w:p>
+    <w:p>
+      <w:pPr>
+        <w:spacing w:line="276" w:lineRule="auto"/>
+        <w:rPr>
+          <w:rFonts w:ascii="Cambria Math" w:hAnsi="Cambria Math"/>
+          <w:b/>
+          <w:color w:val="2F5496" w:themeColor="accent1" w:themeShade="BF"/>
+        </w:rPr>
+      </w:pPr>
+      <w:r>
+        <w:rPr>
+          <w:rFonts w:ascii="Cambria Math" w:hAnsi="Cambria Math"/>
+          <w:b/>
+          <w:color w:val="2F5496" w:themeColor="accent1" w:themeShade="BF"/>
+        </w:rPr>
+        <w:t>13. iOS and Android compatible</w:t>
+      </w:r>
+    </w:p>
+    <w:p>
+      <w:pPr>
+        <w:spacing w:line="276" w:lineRule="auto"/>
+        <w:rPr>
+          <w:rFonts w:ascii="Cambria Math" w:hAnsi="Cambria Math"/>
+          <w:b/>
+          <w:color w:val="2F5496" w:themeColor="accent1" w:themeShade="BF"/>
+        </w:rPr>
+      </w:pPr>
+      <w:r>
+        <w:rPr>
+          <w:rFonts w:ascii="Cambria Math" w:hAnsi="Cambria Math"/>
+          <w:b/>
+          <w:color w:val="2F5496" w:themeColor="accent1" w:themeShade="BF"/>
+        </w:rPr>
+        <w:t xml:space="preserve">14. Roles: </w:t>
+      </w:r>
+    </w:p>
+    <w:p>
+      <w:pPr>
+        <w:spacing w:line="276" w:lineRule="auto"/>
+        <w:rPr>
+          <w:rFonts w:ascii="Cambria Math" w:hAnsi="Cambria Math"/>
+          <w:b/>
+          <w:color w:val="2F5496" w:themeColor="accent1" w:themeShade="BF"/>
+        </w:rPr>
+      </w:pPr>
+      <w:r>
+        <w:rPr>
+          <w:rFonts w:ascii="Cambria Math" w:hAnsi="Cambria Math"/>
+          <w:b/>
+          <w:color w:val="2F5496" w:themeColor="accent1" w:themeShade="BF"/>
+        </w:rPr>
+        <w:t xml:space="preserve"> - Buyers</w:t>
+      </w:r>
+    </w:p>
+    <w:p>
+      <w:pPr>
+        <w:spacing w:line="276" w:lineRule="auto"/>
+        <w:rPr>
+          <w:rFonts w:ascii="Cambria Math" w:hAnsi="Cambria Math"/>
+          <w:b/>
+          <w:color w:val="2F5496" w:themeColor="accent1" w:themeShade="BF"/>
+        </w:rPr>
+      </w:pPr>
+      <w:r>
+        <w:rPr>
+          <w:rFonts w:ascii="Cambria Math" w:hAnsi="Cambria Math"/>
+          <w:b/>
+          <w:color w:val="2F5496" w:themeColor="accent1" w:themeShade="BF"/>
+        </w:rPr>
+        <w:t xml:space="preserve"> - Administrator (putting things in)</w:t>
+      </w:r>
+    </w:p>
+    <w:p>
+      <w:pPr>
+        <w:spacing w:line="276" w:lineRule="auto"/>
+        <w:rPr>
+          <w:rFonts w:ascii="Cambria Math" w:hAnsi="Cambria Math"/>
+          <w:b/>
+          <w:color w:val="2F5496" w:themeColor="accent1" w:themeShade="BF"/>
+        </w:rPr>
+      </w:pPr>
+      <w:r>
+        <w:rPr>
+          <w:rFonts w:ascii="Cambria Math" w:hAnsi="Cambria Math"/>
+          <w:b/>
+          <w:color w:val="2F5496" w:themeColor="accent1" w:themeShade="BF"/>
+        </w:rPr>
+        <w:t xml:space="preserve"> - Presenter</w:t>
+      </w:r>
+    </w:p>
+    <w:p>
+      <w:pPr>
+        <w:spacing w:line="276" w:lineRule="auto"/>
+        <w:rPr>
+          <w:rFonts w:ascii="Cambria Math" w:hAnsi="Cambria Math"/>
+          <w:b/>
+          <w:color w:val="2F5496" w:themeColor="accent1" w:themeShade="BF"/>
+        </w:rPr>
+      </w:pPr>
+      <w:r>
+        <w:rPr>
+          <w:rFonts w:ascii="Cambria Math" w:hAnsi="Cambria Math"/>
+          <w:b/>
+          <w:color w:val="2F5496" w:themeColor="accent1" w:themeShade="BF"/>
+        </w:rPr>
+        <w:t xml:space="preserve"> - Donation supplier (ad portal)</w:t>
+      </w:r>
+    </w:p>
+    <w:p>
+      <w:pPr>
+        <w:spacing w:line="276" w:lineRule="auto"/>
+        <w:rPr>
+          <w:rFonts w:ascii="Cambria Math" w:hAnsi="Cambria Math"/>
+          <w:b/>
+          <w:color w:val="2F5496" w:themeColor="accent1" w:themeShade="BF"/>
+        </w:rPr>
+      </w:pPr>
+      <w:r>
+        <w:rPr>
+          <w:rFonts w:ascii="Cambria Math" w:hAnsi="Cambria Math"/>
+          <w:b/>
+          <w:color w:val="2F5496" w:themeColor="accent1" w:themeShade="BF"/>
+        </w:rPr>
+        <w:t xml:space="preserve"> - Treasurer</w:t>
+      </w:r>
+    </w:p>
+    <w:p>
+      <w:pPr>
+        <w:spacing w:line="276" w:lineRule="auto"/>
+        <w:rPr>
+          <w:rFonts w:ascii="Cambria Math" w:hAnsi="Cambria Math"/>
+          <w:b/>
+          <w:color w:val="2F5496" w:themeColor="accent1" w:themeShade="BF"/>
+        </w:rPr>
+      </w:pPr>
+      <w:r>
+        <w:rPr>
+          <w:rFonts w:ascii="Cambria Math" w:hAnsi="Cambria Math"/>
+          <w:b/>
+          <w:color w:val="2F5496" w:themeColor="accent1" w:themeShade="BF"/>
+        </w:rPr>
+        <w:t xml:space="preserve"> - Administrator (live auction entering amounts and who wins) - may be part of presenter</w:t>
+      </w:r>
+    </w:p>
+    <w:p>
+      <w:pPr>
+        <w:spacing w:line="276" w:lineRule="auto"/>
+        <w:rPr>
+          <w:rFonts w:ascii="Cambria Math" w:hAnsi="Cambria Math"/>
+          <w:b/>
+          <w:color w:val="2F5496" w:themeColor="accent1" w:themeShade="BF"/>
+        </w:rPr>
+      </w:pPr>
+      <w:r>
+        <w:rPr>
+          <w:rFonts w:ascii="Cambria Math" w:hAnsi="Cambria Math"/>
+          <w:b/>
+          <w:color w:val="2F5496" w:themeColor="accent1" w:themeShade="BF"/>
+        </w:rPr>
+        <w:t>15. Location based</w:t>
+      </w:r>
+    </w:p>
+    <w:p>
+      <w:pPr>
+        <w:spacing w:line="276" w:lineRule="auto"/>
+        <w:rPr>
+          <w:rFonts w:ascii="Cambria Math" w:hAnsi="Cambria Math"/>
+          <w:b/>
+          <w:color w:val="2F5496" w:themeColor="accent1" w:themeShade="BF"/>
+        </w:rPr>
+      </w:pPr>
+      <w:r>
+        <w:rPr>
+          <w:rFonts w:ascii="Cambria Math" w:hAnsi="Cambria Math"/>
+          <w:b/>
+          <w:color w:val="2F5496" w:themeColor="accent1" w:themeShade="BF"/>
+        </w:rPr>
+        <w:t>16. Keep track of separate auction instances with history</w:t>
+      </w:r>
+    </w:p>
+    <w:p>
+      <w:pPr>
+        <w:spacing w:line="276" w:lineRule="auto"/>
+        <w:rPr>
+          <w:rFonts w:ascii="Cambria Math" w:hAnsi="Cambria Math"/>
+          <w:b/>
+          <w:color w:val="2F5496" w:themeColor="accent1" w:themeShade="BF"/>
+        </w:rPr>
+      </w:pPr>
+      <w:r>
+        <w:rPr>
+          <w:rFonts w:ascii="Cambria Math" w:hAnsi="Cambria Math"/>
+          <w:b/>
+          <w:color w:val="2F5496" w:themeColor="accent1" w:themeShade="BF"/>
+        </w:rPr>
+        <w:t>17. Quick Bid function</w:t>
+      </w:r>
+    </w:p>
+    <w:p>
+      <w:pPr>
+        <w:spacing w:line="276" w:lineRule="auto"/>
+        <w:rPr>
+          <w:rFonts w:ascii="Cambria Math" w:hAnsi="Cambria Math"/>
+          <w:b/>
+          <w:color w:val="2F5496" w:themeColor="accent1" w:themeShade="BF"/>
+        </w:rPr>
+      </w:pPr>
+      <w:r>
+        <w:rPr>
+          <w:rFonts w:ascii="Cambria Math" w:hAnsi="Cambria Math"/>
+          <w:b/>
+          <w:color w:val="2F5496" w:themeColor="accent1" w:themeShade="BF"/>
+        </w:rPr>
+        <w:t>18. Auto Bid function</w:t>
       </w:r>
     </w:p>
     <w:sectPr>
@@ -303,7 +585,7 @@
       </w:pPr>
     </w:pPrDefault>
   </w:docDefaults>
-  <w:latentStyles w:defLockedState="0" w:defUIPriority="99" w:defSemiHidden="0" w:defUnhideWhenUsed="0" w:defQFormat="0" w:count="375">
+  <w:latentStyles w:defLockedState="0" w:defUIPriority="99" w:defSemiHidden="0" w:defUnhideWhenUsed="0" w:defQFormat="0" w:count="376">
     <w:lsdException w:name="Normal" w:uiPriority="0" w:qFormat="1"/>
     <w:lsdException w:name="heading 1" w:uiPriority="9" w:qFormat="1"/>
     <w:lsdException w:name="heading 2" w:semiHidden="1" w:uiPriority="9" w:unhideWhenUsed="1" w:qFormat="1"/>
@@ -409,7 +691,6 @@
     <w:lsdException w:name="HTML Sample" w:semiHidden="1" w:unhideWhenUsed="1"/>
     <w:lsdException w:name="HTML Typewriter" w:semiHidden="1" w:unhideWhenUsed="1"/>
     <w:lsdException w:name="HTML Variable" w:semiHidden="1" w:unhideWhenUsed="1"/>
-    <w:lsdException w:name="Normal Table" w:semiHidden="1" w:unhideWhenUsed="1"/>
     <w:lsdException w:name="annotation subject" w:semiHidden="1" w:unhideWhenUsed="1"/>
     <w:lsdException w:name="No List" w:semiHidden="1" w:unhideWhenUsed="1"/>
     <w:lsdException w:name="Outline List 1" w:semiHidden="1" w:unhideWhenUsed="1"/>
@@ -456,10 +737,8 @@
     <w:lsdException w:name="Table Subtle 2" w:semiHidden="1" w:unhideWhenUsed="1"/>
     <w:lsdException w:name="Table Web 1" w:semiHidden="1" w:unhideWhenUsed="1"/>
     <w:lsdException w:name="Table Web 2" w:semiHidden="1" w:unhideWhenUsed="1"/>
-    <w:lsdException w:name="Table Web 3" w:semiHidden="1" w:unhideWhenUsed="1"/>
     <w:lsdException w:name="Balloon Text" w:semiHidden="1" w:unhideWhenUsed="1"/>
     <w:lsdException w:name="Table Grid" w:uiPriority="39"/>
-    <w:lsdException w:name="Table Theme" w:semiHidden="1" w:unhideWhenUsed="1"/>
     <w:lsdException w:name="Placeholder Text" w:semiHidden="1"/>
     <w:lsdException w:name="No Spacing" w:uiPriority="1" w:qFormat="1"/>
     <w:lsdException w:name="Light Shading" w:uiPriority="60"/>
@@ -677,6 +956,7 @@
     <w:lsdException w:name="List Table 7 Colorful Accent 6" w:uiPriority="52"/>
     <w:lsdException w:name="Mention" w:semiHidden="1" w:unhideWhenUsed="1"/>
     <w:lsdException w:name="Smart Hyperlink" w:semiHidden="1" w:unhideWhenUsed="1"/>
+    <w:lsdException w:name="Smart Link" w:semiHidden="1" w:unhideWhenUsed="1"/>
   </w:latentStyles>
   <w:style w:type="paragraph" w:default="1" w:styleId="Normal">
     <w:name w:val="Normal"/>

</xml_diff>